<commit_message>
Tijdelijke commit met een paar aanpassingen
</commit_message>
<xml_diff>
--- a/documents/OnderzoeksRapport/Onderzoek communicatie.docx
+++ b/documents/OnderzoeksRapport/Onderzoek communicatie.docx
@@ -15,13 +15,33 @@
         <w:t>De robot bestaat uit twee onderdelen: de controller en de arm. De controller verzor</w:t>
       </w:r>
       <w:r>
-        <w:t>gt de aansturing van de arm. Voor het aansturen van de controller bestaat de mogelijkheid om deze te verbinden met een Standard RS-232C aansluiting aan de voorzijde.</w:t>
+        <w:t xml:space="preserve">gt de aansturing van de arm. Voor het aansturen van de controller bestaat de mogelijkheid om deze te verbinden met een </w:t>
+      </w:r>
+      <w:r>
+        <w:t>standaard</w:t>
+      </w:r>
+      <w:r>
+        <w:t xml:space="preserve"> RS-232C aansluiting aan de voorzijde.</w:t>
       </w:r>
       <w:r>
         <w:t xml:space="preserve"> </w:t>
       </w:r>
       <w:r>
-        <w:t>Voor het onderzoek naar het gebruik van deze robotarm is de werkplaats onderzoeksmethode toegepast. Hierbij zijn de gevonden communicatiemethoden en technieken direct uitgetes</w:t>
+        <w:t xml:space="preserve">Voor het onderzoek naar het gebruik van deze robotarm is de werkplaats </w:t>
+      </w:r>
+      <w:commentRangeStart w:id="0"/>
+      <w:r>
+        <w:t>onderzoeksmethode</w:t>
+      </w:r>
+      <w:commentRangeEnd w:id="0"/>
+      <w:r>
+        <w:rPr>
+          <w:rStyle w:val="Verwijzingopmerking"/>
+        </w:rPr>
+        <w:commentReference w:id="0"/>
+      </w:r>
+      <w:r>
+        <w:t xml:space="preserve"> toegepast. Hierbij zijn de gevonden communicatiemethoden en technieken direct uitgetes</w:t>
       </w:r>
       <w:r>
         <w:t>t</w:t>
@@ -40,7 +60,7 @@
           <w:lang w:eastAsia="nl-NL"/>
         </w:rPr>
         <w:drawing>
-          <wp:inline distT="0" distB="0" distL="0" distR="0" wp14:anchorId="463856CB" wp14:editId="7A668874">
+          <wp:inline distT="0" distB="0" distL="0" distR="0" wp14:anchorId="73EE96F5" wp14:editId="23223210">
             <wp:extent cx="3514725" cy="2578850"/>
             <wp:effectExtent l="0" t="0" r="0" b="0"/>
             <wp:docPr id="1" name="Afbeelding 1"/>
@@ -55,7 +75,7 @@
                     <pic:cNvPicPr/>
                   </pic:nvPicPr>
                   <pic:blipFill rotWithShape="1">
-                    <a:blip r:embed="rId8"/>
+                    <a:blip r:embed="rId10"/>
                     <a:srcRect l="32903" t="37545" r="39154" b="24909"/>
                     <a:stretch/>
                   </pic:blipFill>
@@ -90,27 +110,14 @@
       <w:r>
         <w:t xml:space="preserve">Figuur </w:t>
       </w:r>
-      <w:r>
-        <w:fldChar w:fldCharType="begin"/>
-      </w:r>
-      <w:r>
-        <w:instrText xml:space="preserve"> SEQ Figuur \* ARABIC </w:instrText>
-      </w:r>
-      <w:r>
-        <w:fldChar w:fldCharType="separate"/>
-      </w:r>
-      <w:r>
-        <w:rPr>
-          <w:noProof/>
-        </w:rPr>
-        <w:t>1</w:t>
-      </w:r>
-      <w:r>
-        <w:rPr>
-          <w:noProof/>
-        </w:rPr>
-        <w:fldChar w:fldCharType="end"/>
-      </w:r>
+      <w:fldSimple w:instr=" SEQ Figuur \* ARABIC ">
+        <w:r>
+          <w:rPr>
+            <w:noProof/>
+          </w:rPr>
+          <w:t>1</w:t>
+        </w:r>
+      </w:fldSimple>
       <w:r>
         <w:t xml:space="preserve"> Schematische weergave aansluiting robot</w:t>
       </w:r>
@@ -119,6 +126,7 @@
           <w:id w:val="757790679"/>
           <w:citation/>
         </w:sdtPr>
+        <w:sdtEndPr/>
         <w:sdtContent>
           <w:r>
             <w:fldChar w:fldCharType="begin"/>
@@ -167,6 +175,7 @@
           <w:id w:val="-1285727325"/>
           <w:citation/>
         </w:sdtPr>
+        <w:sdtEndPr/>
         <w:sdtContent>
           <w:r>
             <w:fldChar w:fldCharType="begin"/>
@@ -207,7 +216,13 @@
         </w:numPr>
       </w:pPr>
       <w:r>
-        <w:t>Directe Commando’s op de controller aanroepen</w:t>
+        <w:t xml:space="preserve">Directe </w:t>
+      </w:r>
+      <w:r>
+        <w:t>c</w:t>
+      </w:r>
+      <w:r>
+        <w:t>ommando’s op de controller aanroepen</w:t>
       </w:r>
     </w:p>
     <w:p>
@@ -219,7 +234,21 @@
         </w:numPr>
       </w:pPr>
       <w:r>
-        <w:t>Communiceren met een programma op de robot en die commando’s laten afhandelen</w:t>
+        <w:t xml:space="preserve">Communiceren met een programma op de robot </w:t>
+      </w:r>
+      <w:commentRangeStart w:id="1"/>
+      <w:r>
+        <w:t>en die commando’s laten afhande</w:t>
+      </w:r>
+      <w:commentRangeEnd w:id="1"/>
+      <w:r>
+        <w:rPr>
+          <w:rStyle w:val="Verwijzingopmerking"/>
+        </w:rPr>
+        <w:commentReference w:id="1"/>
+      </w:r>
+      <w:r>
+        <w:t>len</w:t>
       </w:r>
     </w:p>
     <w:p>
@@ -246,10 +275,64 @@
     </w:p>
     <w:p>
       <w:r>
-        <w:t>Voor de communicatie via de RS232C poort dient de poort is geactiveerd en op gezet te worden. Dit kan door middel van de Teaching Pendant of als er al een verbinding is aangepast worden met de Cosimir software op de PC.</w:t>
-      </w:r>
-      <w:r>
-        <w:t xml:space="preserve"> De configuratie gaat door parameters in de controller aan te passen. Welke parameters dit zijn en waar op ze ingesteld moeten zijn en wat het betekend is te vinden in de onderstaande tabel.</w:t>
+        <w:t xml:space="preserve">Voor de communicatie via de RS232C poort dient de poort </w:t>
+      </w:r>
+      <w:commentRangeStart w:id="2"/>
+      <w:r>
+        <w:t xml:space="preserve">is </w:t>
+      </w:r>
+      <w:commentRangeEnd w:id="2"/>
+      <w:r>
+        <w:rPr>
+          <w:rStyle w:val="Verwijzingopmerking"/>
+        </w:rPr>
+        <w:commentReference w:id="2"/>
+      </w:r>
+      <w:r>
+        <w:t xml:space="preserve">geactiveerd en op gezet te worden. Dit kan door middel van de Teaching Pendant of </w:t>
+      </w:r>
+      <w:commentRangeStart w:id="3"/>
+      <w:r>
+        <w:t xml:space="preserve">als er al een verbinding is aangepast worden met de </w:t>
+      </w:r>
+      <w:commentRangeEnd w:id="3"/>
+      <w:r>
+        <w:rPr>
+          <w:rStyle w:val="Verwijzingopmerking"/>
+        </w:rPr>
+        <w:commentReference w:id="3"/>
+      </w:r>
+      <w:r>
+        <w:t>Cosimir software op de PC.</w:t>
+      </w:r>
+      <w:r>
+        <w:t xml:space="preserve"> </w:t>
+      </w:r>
+      <w:commentRangeStart w:id="4"/>
+      <w:r>
+        <w:t>De configuratie gaat door parameters in de controller aan te pa</w:t>
+      </w:r>
+      <w:r>
+        <w:t xml:space="preserve">ssen. Welke parameters dit zijn, </w:t>
+      </w:r>
+      <w:r>
+        <w:t>waar</w:t>
+      </w:r>
+      <w:commentRangeEnd w:id="4"/>
+      <w:r>
+        <w:rPr>
+          <w:rStyle w:val="Verwijzingopmerking"/>
+        </w:rPr>
+        <w:commentReference w:id="4"/>
+      </w:r>
+      <w:r>
+        <w:t>op ze ingesteld moeten zijn en wat het beteken</w:t>
+      </w:r>
+      <w:r>
+        <w:t>t</w:t>
+      </w:r>
+      <w:r>
+        <w:t xml:space="preserve"> is te vinden in de onderstaande tabel.</w:t>
       </w:r>
     </w:p>
     <w:tbl>
@@ -323,7 +406,18 @@
           </w:tcPr>
           <w:p>
             <w:r>
-              <w:t xml:space="preserve">RS232, , , , , , , </w:t>
+              <w:t>RS232</w:t>
+            </w:r>
+            <w:commentRangeStart w:id="5"/>
+            <w:r>
+              <w:t xml:space="preserve">, , , , , , , </w:t>
+            </w:r>
+            <w:commentRangeEnd w:id="5"/>
+            <w:r>
+              <w:rPr>
+                <w:rStyle w:val="Verwijzingopmerking"/>
+              </w:rPr>
+              <w:commentReference w:id="5"/>
             </w:r>
           </w:p>
         </w:tc>
@@ -573,24 +667,14 @@
       <w:r>
         <w:t xml:space="preserve">Tabel </w:t>
       </w:r>
-      <w:r>
-        <w:fldChar w:fldCharType="begin"/>
-      </w:r>
-      <w:r>
-        <w:instrText xml:space="preserve"> SEQ Tabel \* ARABIC </w:instrText>
-      </w:r>
-      <w:r>
-        <w:fldChar w:fldCharType="separate"/>
-      </w:r>
-      <w:r>
-        <w:rPr>
-          <w:noProof/>
-        </w:rPr>
-        <w:t>1</w:t>
-      </w:r>
-      <w:r>
-        <w:fldChar w:fldCharType="end"/>
-      </w:r>
+      <w:fldSimple w:instr=" SEQ Tabel \* ARABIC ">
+        <w:r>
+          <w:rPr>
+            <w:noProof/>
+          </w:rPr>
+          <w:t>1</w:t>
+        </w:r>
+      </w:fldSimple>
       <w:r>
         <w:t>Tabel met de in te stellen parameters</w:t>
       </w:r>
@@ -602,6 +686,7 @@
           <w:id w:val="-1807464763"/>
           <w:citation/>
         </w:sdtPr>
+        <w:sdtEndPr/>
         <w:sdtContent>
           <w:r>
             <w:fldChar w:fldCharType="begin"/>
@@ -646,13 +731,34 @@
     </w:p>
     <w:p>
       <w:r>
-        <w:t xml:space="preserve">Voor het sturen van directe commando’s over RS232C met de parameter CPRC232 op 1 staan en de sleutelschakelaar op Auto(ext). Op die manier kan er gebruik gemaakt worden van de de commando’s beschreven in hoofdstuk 6.3 van de uitgebreide specificaties </w:t>
+        <w:t>Voor het sturen van directe commando’s over RS232C</w:t>
+      </w:r>
+      <w:r>
+        <w:t xml:space="preserve"> moet d</w:t>
+      </w:r>
+      <w:r>
+        <w:t>e parameter CPRC232 op 1 staan en de sleutelschakelaar op Auto(</w:t>
+      </w:r>
+      <w:commentRangeStart w:id="7"/>
+      <w:r>
+        <w:t>ext</w:t>
+      </w:r>
+      <w:commentRangeEnd w:id="7"/>
+      <w:r>
+        <w:rPr>
+          <w:rStyle w:val="Verwijzingopmerking"/>
+        </w:rPr>
+        <w:commentReference w:id="7"/>
+      </w:r>
+      <w:r>
+        <w:t xml:space="preserve">). Op die manier kan er gebruik gemaakt worden van de de commando’s beschreven in hoofdstuk 6.3 van de uitgebreide specificaties </w:t>
       </w:r>
       <w:sdt>
         <w:sdtPr>
           <w:id w:val="814613399"/>
           <w:citation/>
         </w:sdtPr>
+        <w:sdtEndPr/>
         <w:sdtContent>
           <w:r>
             <w:fldChar w:fldCharType="begin"/>
@@ -987,24 +1093,14 @@
       <w:r>
         <w:t xml:space="preserve">Tabel </w:t>
       </w:r>
-      <w:r>
-        <w:fldChar w:fldCharType="begin"/>
-      </w:r>
-      <w:r>
-        <w:instrText xml:space="preserve"> SEQ Tabel \* ARABIC </w:instrText>
-      </w:r>
-      <w:r>
-        <w:fldChar w:fldCharType="separate"/>
-      </w:r>
-      <w:r>
-        <w:rPr>
-          <w:noProof/>
-        </w:rPr>
-        <w:t>2</w:t>
-      </w:r>
-      <w:r>
-        <w:fldChar w:fldCharType="end"/>
-      </w:r>
+      <w:fldSimple w:instr=" SEQ Tabel \* ARABIC ">
+        <w:r>
+          <w:rPr>
+            <w:noProof/>
+          </w:rPr>
+          <w:t>2</w:t>
+        </w:r>
+      </w:fldSimple>
       <w:r>
         <w:t>Beschrijving van ongedocumenteerde commando's</w:t>
       </w:r>
@@ -1058,16 +1154,13 @@
         <w:t>Naast het sturen van directe commando’s in via RS232C is het ook mogelijk om software op de controller aan te sturen.</w:t>
       </w:r>
       <w:r>
-        <w:t xml:space="preserve"> </w:t>
-      </w:r>
-      <w:r>
-        <w:t xml:space="preserve">Voor het programmeren van de software </w:t>
-      </w:r>
-      <w:r>
-        <w:t>op de robot</w:t>
-      </w:r>
-      <w:r>
-        <w:t xml:space="preserve"> zijn twee programmeertalen mogelijk: Malfa-basic 4 of Movemaster-command. Waar deze talen zich in onderscheiden is niet te vinden </w:t>
+        <w:t xml:space="preserve"> Voor het programmeren van de software op de robot zijn twee programmeertalen mogelijk: M</w:t>
+      </w:r>
+      <w:r>
+        <w:t>e</w:t>
+      </w:r>
+      <w:r>
+        <w:t xml:space="preserve">lfa-basic 4 of Movemaster-command. Waar deze talen zich in onderscheiden is niet te vinden </w:t>
       </w:r>
       <w:r>
         <w:rPr>
@@ -1083,6 +1176,7 @@
           <w:id w:val="-1163009731"/>
           <w:citation/>
         </w:sdtPr>
+        <w:sdtEndPr/>
         <w:sdtContent>
           <w:r>
             <w:fldChar w:fldCharType="begin"/>
@@ -1126,6 +1220,7 @@
           <w:id w:val="178403317"/>
           <w:citation/>
         </w:sdtPr>
+        <w:sdtEndPr/>
         <w:sdtContent>
           <w:r>
             <w:fldChar w:fldCharType="begin"/>
@@ -1272,10 +1367,7 @@
         <w:pStyle w:val="Geenafstand"/>
       </w:pPr>
       <w:r>
-        <w:t>3</w:t>
-      </w:r>
-      <w:r>
-        <w:t xml:space="preserve">0 </w:t>
+        <w:t xml:space="preserve">30 </w:t>
       </w:r>
       <w:r>
         <w:t>PRINT</w:t>
@@ -1291,13 +1383,7 @@
       </w:r>
       <w:r>
         <w:tab/>
-        <w:t>'</w:t>
-      </w:r>
-      <w:r>
-        <w:t>Outputs</w:t>
-      </w:r>
-      <w:r>
-        <w:t xml:space="preserve"> data.</w:t>
+        <w:t>'Outputs data.</w:t>
       </w:r>
     </w:p>
     <w:p>
@@ -1377,8 +1463,6 @@
       <w:r>
         <w:t>Extra ongedocumenteerd commando’s zoeken en testen</w:t>
       </w:r>
-      <w:bookmarkStart w:id="0" w:name="_GoBack"/>
-      <w:bookmarkEnd w:id="0"/>
     </w:p>
     <w:sectPr>
       <w:pgSz w:w="11906" w:h="16838"/>
@@ -1388,6 +1472,137 @@
     </w:sectPr>
   </w:body>
 </w:document>
+</file>
+
+<file path=word/comments.xml><?xml version="1.0" encoding="utf-8"?>
+<w:comments xmlns:wpc="http://schemas.microsoft.com/office/word/2010/wordprocessingCanvas" xmlns:mc="http://schemas.openxmlformats.org/markup-compatibility/2006" xmlns:o="urn:schemas-microsoft-com:office:office" xmlns:r="http://schemas.openxmlformats.org/officeDocument/2006/relationships" xmlns:m="http://schemas.openxmlformats.org/officeDocument/2006/math" xmlns:v="urn:schemas-microsoft-com:vml" xmlns:wp14="http://schemas.microsoft.com/office/word/2010/wordprocessingDrawing" xmlns:wp="http://schemas.openxmlformats.org/drawingml/2006/wordprocessingDrawing" xmlns:w10="urn:schemas-microsoft-com:office:word" xmlns:w="http://schemas.openxmlformats.org/wordprocessingml/2006/main" xmlns:w14="http://schemas.microsoft.com/office/word/2010/wordml" xmlns:w15="http://schemas.microsoft.com/office/word/2012/wordml" xmlns:wpg="http://schemas.microsoft.com/office/word/2010/wordprocessingGroup" xmlns:wpi="http://schemas.microsoft.com/office/word/2010/wordprocessingInk" xmlns:wne="http://schemas.microsoft.com/office/word/2006/wordml" xmlns:wps="http://schemas.microsoft.com/office/word/2010/wordprocessingShape" mc:Ignorable="w14 w15 wp14">
+  <w:comment w:id="0" w:author="Michiel Buevink" w:date="2015-10-19T13:33:00Z" w:initials="MB">
+    <w:p>
+      <w:pPr>
+        <w:pStyle w:val="Tekstopmerking"/>
+      </w:pPr>
+      <w:r>
+        <w:rPr>
+          <w:rStyle w:val="Verwijzingopmerking"/>
+        </w:rPr>
+        <w:annotationRef/>
+      </w:r>
+      <w:r>
+        <w:t>Toelichten</w:t>
+      </w:r>
+    </w:p>
+  </w:comment>
+  <w:comment w:id="1" w:author="Michiel Buevink" w:date="2015-10-19T13:39:00Z" w:initials="MB">
+    <w:p>
+      <w:pPr>
+        <w:pStyle w:val="Tekstopmerking"/>
+      </w:pPr>
+      <w:r>
+        <w:rPr>
+          <w:rStyle w:val="Verwijzingopmerking"/>
+        </w:rPr>
+        <w:annotationRef/>
+      </w:r>
+      <w:r>
+        <w:t>Iets anders opschrijven</w:t>
+      </w:r>
+    </w:p>
+  </w:comment>
+  <w:comment w:id="2" w:author="Michiel Buevink" w:date="2015-10-19T13:34:00Z" w:initials="MB">
+    <w:p>
+      <w:pPr>
+        <w:pStyle w:val="Tekstopmerking"/>
+      </w:pPr>
+      <w:r>
+        <w:rPr>
+          <w:rStyle w:val="Verwijzingopmerking"/>
+        </w:rPr>
+        <w:annotationRef/>
+      </w:r>
+      <w:r>
+        <w:t>Spelfaal</w:t>
+      </w:r>
+    </w:p>
+  </w:comment>
+  <w:comment w:id="3" w:author="Michiel Buevink" w:date="2015-10-19T13:35:00Z" w:initials="MB">
+    <w:p>
+      <w:pPr>
+        <w:pStyle w:val="Tekstopmerking"/>
+      </w:pPr>
+      <w:r>
+        <w:rPr>
+          <w:rStyle w:val="Verwijzingopmerking"/>
+        </w:rPr>
+        <w:annotationRef/>
+      </w:r>
+      <w:r>
+        <w:t>Scheve zin</w:t>
+      </w:r>
+    </w:p>
+  </w:comment>
+  <w:comment w:id="4" w:author="Michiel Buevink" w:date="2015-10-19T13:35:00Z" w:initials="MB">
+    <w:p>
+      <w:pPr>
+        <w:pStyle w:val="Tekstopmerking"/>
+      </w:pPr>
+      <w:r>
+        <w:rPr>
+          <w:rStyle w:val="Verwijzingopmerking"/>
+        </w:rPr>
+        <w:annotationRef/>
+      </w:r>
+      <w:r>
+        <w:t>Scheve zinsbouw</w:t>
+      </w:r>
+    </w:p>
+  </w:comment>
+  <w:comment w:id="5" w:author="Michiel Buevink" w:date="2015-10-19T13:42:00Z" w:initials="MB">
+    <w:p>
+      <w:pPr>
+        <w:pStyle w:val="Tekstopmerking"/>
+      </w:pPr>
+      <w:r>
+        <w:rPr>
+          <w:rStyle w:val="Verwijzingopmerking"/>
+        </w:rPr>
+        <w:annotationRef/>
+      </w:r>
+      <w:r>
+        <w:t>Dit zijn optionele parameters</w:t>
+      </w:r>
+      <w:bookmarkStart w:id="6" w:name="_GoBack"/>
+      <w:bookmarkEnd w:id="6"/>
+    </w:p>
+  </w:comment>
+  <w:comment w:id="7" w:author="Michiel Buevink" w:date="2015-10-19T13:37:00Z" w:initials="MB">
+    <w:p>
+      <w:pPr>
+        <w:pStyle w:val="Tekstopmerking"/>
+      </w:pPr>
+      <w:r>
+        <w:rPr>
+          <w:rStyle w:val="Verwijzingopmerking"/>
+        </w:rPr>
+        <w:annotationRef/>
+      </w:r>
+      <w:r>
+        <w:t>Waar komt die schakelaar vandaan?</w:t>
+      </w:r>
+    </w:p>
+  </w:comment>
+</w:comments>
+</file>
+
+<file path=word/commentsExtended.xml><?xml version="1.0" encoding="utf-8"?>
+<w15:commentsEx xmlns:wpc="http://schemas.microsoft.com/office/word/2010/wordprocessingCanvas" xmlns:mc="http://schemas.openxmlformats.org/markup-compatibility/2006" xmlns:o="urn:schemas-microsoft-com:office:office" xmlns:r="http://schemas.openxmlformats.org/officeDocument/2006/relationships" xmlns:m="http://schemas.openxmlformats.org/officeDocument/2006/math" xmlns:v="urn:schemas-microsoft-com:vml" xmlns:wp14="http://schemas.microsoft.com/office/word/2010/wordprocessingDrawing" xmlns:wp="http://schemas.openxmlformats.org/drawingml/2006/wordprocessingDrawing" xmlns:w10="urn:schemas-microsoft-com:office:word" xmlns:w="http://schemas.openxmlformats.org/wordprocessingml/2006/main" xmlns:w14="http://schemas.microsoft.com/office/word/2010/wordml" xmlns:w15="http://schemas.microsoft.com/office/word/2012/wordml" xmlns:wpg="http://schemas.microsoft.com/office/word/2010/wordprocessingGroup" xmlns:wpi="http://schemas.microsoft.com/office/word/2010/wordprocessingInk" xmlns:wne="http://schemas.microsoft.com/office/word/2006/wordml" xmlns:wps="http://schemas.microsoft.com/office/word/2010/wordprocessingShape" mc:Ignorable="w14 w15 wp14">
+  <w15:commentEx w15:paraId="50F8F4F3" w15:done="0"/>
+  <w15:commentEx w15:paraId="257272F8" w15:done="0"/>
+  <w15:commentEx w15:paraId="12C8EE24" w15:done="0"/>
+  <w15:commentEx w15:paraId="43DB08F7" w15:done="0"/>
+  <w15:commentEx w15:paraId="08EB3D8E" w15:done="0"/>
+  <w15:commentEx w15:paraId="0D64285D" w15:done="0"/>
+  <w15:commentEx w15:paraId="10F460C4" w15:done="0"/>
+</w15:commentsEx>
 </file>
 
 <file path=word/endnotes.xml><?xml version="1.0" encoding="utf-8"?>
@@ -1773,6 +1988,14 @@
     <w:abstractNumId w:val="2"/>
   </w:num>
 </w:numbering>
+</file>
+
+<file path=word/people.xml><?xml version="1.0" encoding="utf-8"?>
+<w15:people xmlns:wpc="http://schemas.microsoft.com/office/word/2010/wordprocessingCanvas" xmlns:mc="http://schemas.openxmlformats.org/markup-compatibility/2006" xmlns:o="urn:schemas-microsoft-com:office:office" xmlns:r="http://schemas.openxmlformats.org/officeDocument/2006/relationships" xmlns:m="http://schemas.openxmlformats.org/officeDocument/2006/math" xmlns:v="urn:schemas-microsoft-com:vml" xmlns:wp14="http://schemas.microsoft.com/office/word/2010/wordprocessingDrawing" xmlns:wp="http://schemas.openxmlformats.org/drawingml/2006/wordprocessingDrawing" xmlns:w10="urn:schemas-microsoft-com:office:word" xmlns:w="http://schemas.openxmlformats.org/wordprocessingml/2006/main" xmlns:w14="http://schemas.microsoft.com/office/word/2010/wordml" xmlns:w15="http://schemas.microsoft.com/office/word/2012/wordml" xmlns:wpg="http://schemas.microsoft.com/office/word/2010/wordprocessingGroup" xmlns:wpi="http://schemas.microsoft.com/office/word/2010/wordprocessingInk" xmlns:wne="http://schemas.microsoft.com/office/word/2006/wordml" xmlns:wps="http://schemas.microsoft.com/office/word/2010/wordprocessingShape" mc:Ignorable="w14 w15 wp14">
+  <w15:person w15:author="Michiel Buevink">
+    <w15:presenceInfo w15:providerId="Windows Live" w15:userId="dd1e497d48e4349a"/>
+  </w15:person>
+</w15:people>
 </file>
 
 <file path=word/styles.xml><?xml version="1.0" encoding="utf-8"?>
@@ -2801,6 +3024,104 @@
       </w:tcPr>
     </w:tblStylePr>
   </w:style>
+  <w:style w:type="character" w:styleId="Verwijzingopmerking">
+    <w:name w:val="annotation reference"/>
+    <w:basedOn w:val="Standaardalinea-lettertype"/>
+    <w:uiPriority w:val="99"/>
+    <w:semiHidden/>
+    <w:unhideWhenUsed/>
+    <w:rsid w:val="00FE6C2E"/>
+    <w:rPr>
+      <w:sz w:val="16"/>
+      <w:szCs w:val="16"/>
+    </w:rPr>
+  </w:style>
+  <w:style w:type="paragraph" w:styleId="Tekstopmerking">
+    <w:name w:val="annotation text"/>
+    <w:basedOn w:val="Standaard"/>
+    <w:link w:val="TekstopmerkingChar"/>
+    <w:uiPriority w:val="99"/>
+    <w:semiHidden/>
+    <w:unhideWhenUsed/>
+    <w:rsid w:val="00FE6C2E"/>
+    <w:pPr>
+      <w:spacing w:line="240" w:lineRule="auto"/>
+    </w:pPr>
+    <w:rPr>
+      <w:sz w:val="20"/>
+      <w:szCs w:val="20"/>
+    </w:rPr>
+  </w:style>
+  <w:style w:type="character" w:customStyle="1" w:styleId="TekstopmerkingChar">
+    <w:name w:val="Tekst opmerking Char"/>
+    <w:basedOn w:val="Standaardalinea-lettertype"/>
+    <w:link w:val="Tekstopmerking"/>
+    <w:uiPriority w:val="99"/>
+    <w:semiHidden/>
+    <w:rsid w:val="00FE6C2E"/>
+    <w:rPr>
+      <w:sz w:val="20"/>
+      <w:szCs w:val="20"/>
+    </w:rPr>
+  </w:style>
+  <w:style w:type="paragraph" w:styleId="Onderwerpvanopmerking">
+    <w:name w:val="annotation subject"/>
+    <w:basedOn w:val="Tekstopmerking"/>
+    <w:next w:val="Tekstopmerking"/>
+    <w:link w:val="OnderwerpvanopmerkingChar"/>
+    <w:uiPriority w:val="99"/>
+    <w:semiHidden/>
+    <w:unhideWhenUsed/>
+    <w:rsid w:val="00FE6C2E"/>
+    <w:rPr>
+      <w:b/>
+      <w:bCs/>
+    </w:rPr>
+  </w:style>
+  <w:style w:type="character" w:customStyle="1" w:styleId="OnderwerpvanopmerkingChar">
+    <w:name w:val="Onderwerp van opmerking Char"/>
+    <w:basedOn w:val="TekstopmerkingChar"/>
+    <w:link w:val="Onderwerpvanopmerking"/>
+    <w:uiPriority w:val="99"/>
+    <w:semiHidden/>
+    <w:rsid w:val="00FE6C2E"/>
+    <w:rPr>
+      <w:b/>
+      <w:bCs/>
+      <w:sz w:val="20"/>
+      <w:szCs w:val="20"/>
+    </w:rPr>
+  </w:style>
+  <w:style w:type="paragraph" w:styleId="Ballontekst">
+    <w:name w:val="Balloon Text"/>
+    <w:basedOn w:val="Standaard"/>
+    <w:link w:val="BallontekstChar"/>
+    <w:uiPriority w:val="99"/>
+    <w:semiHidden/>
+    <w:unhideWhenUsed/>
+    <w:rsid w:val="00FE6C2E"/>
+    <w:pPr>
+      <w:spacing w:after="0" w:line="240" w:lineRule="auto"/>
+    </w:pPr>
+    <w:rPr>
+      <w:rFonts w:ascii="Segoe UI" w:hAnsi="Segoe UI" w:cs="Segoe UI"/>
+      <w:sz w:val="18"/>
+      <w:szCs w:val="18"/>
+    </w:rPr>
+  </w:style>
+  <w:style w:type="character" w:customStyle="1" w:styleId="BallontekstChar">
+    <w:name w:val="Ballontekst Char"/>
+    <w:basedOn w:val="Standaardalinea-lettertype"/>
+    <w:link w:val="Ballontekst"/>
+    <w:uiPriority w:val="99"/>
+    <w:semiHidden/>
+    <w:rsid w:val="00FE6C2E"/>
+    <w:rPr>
+      <w:rFonts w:ascii="Segoe UI" w:hAnsi="Segoe UI" w:cs="Segoe UI"/>
+      <w:sz w:val="18"/>
+      <w:szCs w:val="18"/>
+    </w:rPr>
+  </w:style>
 </w:styles>
 </file>
 
@@ -3101,7 +3422,7 @@
 </file>
 
 <file path=customXml/itemProps1.xml><?xml version="1.0" encoding="utf-8"?>
-<ds:datastoreItem xmlns:ds="http://schemas.openxmlformats.org/officeDocument/2006/customXml" ds:itemID="{5DD9966C-8A9A-4F11-A80F-DC819EE39AD3}">
+<ds:datastoreItem xmlns:ds="http://schemas.openxmlformats.org/officeDocument/2006/customXml" ds:itemID="{9F5FC0E8-C2C5-4378-BBC2-6C0846AE5B64}">
   <ds:schemaRefs>
     <ds:schemaRef ds:uri="http://schemas.openxmlformats.org/officeDocument/2006/bibliography"/>
   </ds:schemaRefs>

</xml_diff>

<commit_message>
Onderzoek communicatie up 2 date gemaakt
</commit_message>
<xml_diff>
--- a/documents/OnderzoeksRapport/Onderzoek communicatie.docx
+++ b/documents/OnderzoeksRapport/Onderzoek communicatie.docx
@@ -15,10 +15,16 @@
         <w:t>De robot bestaat uit twee onderdelen: de controller en de arm. De controller verzor</w:t>
       </w:r>
       <w:r>
-        <w:t xml:space="preserve">gt de aansturing van de arm. Voor het aansturen van de controller bestaat de mogelijkheid om deze te verbinden met een </w:t>
-      </w:r>
-      <w:r>
-        <w:t>standaard</w:t>
+        <w:t xml:space="preserve">gt de aansturing van de arm. Voor het aansturen van de controller bestaat de mogelijkheid om deze </w:t>
+      </w:r>
+      <w:r>
+        <w:t>aan te sturen</w:t>
+      </w:r>
+      <w:r>
+        <w:t xml:space="preserve"> met </w:t>
+      </w:r>
+      <w:r>
+        <w:t>de</w:t>
       </w:r>
       <w:r>
         <w:t xml:space="preserve"> RS-232C aansluiting aan de voorzijde.</w:t>
@@ -27,19 +33,7 @@
         <w:t xml:space="preserve"> </w:t>
       </w:r>
       <w:r>
-        <w:t>Voor het onderzoek naar het gebruik van deze robotarm is de werkplaats onderzoeksmethode toegepast.</w:t>
-      </w:r>
-      <w:r>
-        <w:t xml:space="preserve"> Dit houdt in er met de robotarm getest is hoe de communicatie uitgevoerd kan worden, om bevindingen te controleren en me</w:t>
-      </w:r>
-      <w:r>
-        <w:t>er te ontdekken over de werking</w:t>
-      </w:r>
-      <w:r>
-        <w:t>.</w:t>
-      </w:r>
-      <w:r>
-        <w:t xml:space="preserve"> Op die manier is ook direct duidelijk welke communicatiemethoden bruikbaar zijn.</w:t>
+        <w:t>Voor het onderzoek naar communicatie is uitgevoerd door informatie uit de handleiding in de praktijk te testen.</w:t>
       </w:r>
     </w:p>
     <w:p>
@@ -102,27 +96,14 @@
       <w:r>
         <w:t xml:space="preserve">Figuur </w:t>
       </w:r>
-      <w:r>
-        <w:fldChar w:fldCharType="begin"/>
-      </w:r>
-      <w:r>
-        <w:instrText xml:space="preserve"> SEQ Figuur \* ARABIC </w:instrText>
-      </w:r>
-      <w:r>
-        <w:fldChar w:fldCharType="separate"/>
-      </w:r>
-      <w:r>
-        <w:rPr>
-          <w:noProof/>
-        </w:rPr>
-        <w:t>1</w:t>
-      </w:r>
-      <w:r>
-        <w:rPr>
-          <w:noProof/>
-        </w:rPr>
-        <w:fldChar w:fldCharType="end"/>
-      </w:r>
+      <w:fldSimple w:instr=" SEQ Figuur \* ARABIC ">
+        <w:r>
+          <w:rPr>
+            <w:noProof/>
+          </w:rPr>
+          <w:t>1</w:t>
+        </w:r>
+      </w:fldSimple>
       <w:r>
         <w:t xml:space="preserve"> Schematische weergave aansluiting robot</w:t>
       </w:r>
@@ -230,7 +211,19 @@
         </w:numPr>
       </w:pPr>
       <w:r>
-        <w:t>Direct commando’s op de controller aanroepen</w:t>
+        <w:t xml:space="preserve">Cosimir </w:t>
+      </w:r>
+      <w:r>
+        <w:t>c</w:t>
+      </w:r>
+      <w:r>
+        <w:t>ommando</w:t>
+      </w:r>
+      <w:r>
+        <w:t>’</w:t>
+      </w:r>
+      <w:r>
+        <w:t>s sturen</w:t>
       </w:r>
     </w:p>
     <w:p>
@@ -242,54 +235,91 @@
         </w:numPr>
       </w:pPr>
       <w:r>
-        <w:t>Commando’s sturen naar</w:t>
-      </w:r>
-      <w:r>
-        <w:t xml:space="preserve"> speciaal ontwikkelde</w:t>
-      </w:r>
-      <w:r>
-        <w:t xml:space="preserve"> software op de </w:t>
-      </w:r>
-      <w:r>
-        <w:t>controller</w:t>
+        <w:t>Communiceren met de zelf ontwikkelde software op de robot arm</w:t>
       </w:r>
     </w:p>
     <w:p>
       <w:r>
-        <w:t>De</w:t>
-      </w:r>
-      <w:r>
-        <w:t>ze</w:t>
-      </w:r>
-      <w:r>
-        <w:t xml:space="preserve"> twee methoden zijn ook gelijktijdig te gebruiken. Hierdoor is het niet nodig om alles te realiseren via software op de controller.</w:t>
+        <w:t>Het communiceren met zelf ontwikkelde software functioneert ook via Cosimir commando’s</w:t>
       </w:r>
     </w:p>
     <w:p>
-      <w:pPr>
-        <w:pStyle w:val="Kop3"/>
-      </w:pPr>
-      <w:r>
-        <w:t>Activeren van de RS</w:t>
-      </w:r>
-      <w:r>
-        <w:t>-</w:t>
-      </w:r>
-      <w:r>
-        <w:t>232</w:t>
-      </w:r>
-      <w:r>
-        <w:t>C</w:t>
-      </w:r>
-      <w:r>
-        <w:t xml:space="preserve"> poort</w:t>
-      </w:r>
-      <w:r>
-        <w:t xml:space="preserve"> en configuratie van de software</w:t>
+      <w:r>
+        <w:t>De directe commando’s ondersteunen meerdere robots op één communicatie kanaal. Daarom moet bij het geven van een commando het robotnummer aangegeven worden. Voor multitasking bev</w:t>
+      </w:r>
+      <w:r>
+        <w:t xml:space="preserve">at de robot verschillende sloten </w:t>
+      </w:r>
+      <w:r>
+        <w:t>waar taken worden uitgevoerd. Deze slot</w:t>
+      </w:r>
+      <w:r>
+        <w:t>en</w:t>
+      </w:r>
+      <w:r>
+        <w:t xml:space="preserve"> zullen dan parallel worden uitgevoerd. Hierdoor moet ook worden aangegeven met welk slot gecommuniceerd moet worden.</w:t>
       </w:r>
     </w:p>
     <w:p>
       <w:r>
+        <w:t xml:space="preserve">Het volledige commando komt er afhankelijk van of er één of meerdere </w:t>
+      </w:r>
+      <w:r>
+        <w:t>parameters</w:t>
+      </w:r>
+      <w:r>
+        <w:t xml:space="preserve"> nodig zijn als volgt uit te zien: </w:t>
+      </w:r>
+    </w:p>
+    <w:p>
+      <w:pPr>
+        <w:pStyle w:val="Lijstalinea"/>
+        <w:numPr>
+          <w:ilvl w:val="0"/>
+          <w:numId w:val="4"/>
+        </w:numPr>
+      </w:pPr>
+      <w:r>
+        <w:t>“Robotnr;slotnr;commando=(parameters)”</w:t>
+      </w:r>
+    </w:p>
+    <w:p>
+      <w:pPr>
+        <w:pStyle w:val="Lijstalinea"/>
+        <w:numPr>
+          <w:ilvl w:val="0"/>
+          <w:numId w:val="4"/>
+        </w:numPr>
+      </w:pPr>
+      <w:r>
+        <w:t xml:space="preserve">“Robotnr;slotnr;commando parameter” </w:t>
+      </w:r>
+    </w:p>
+    <w:p>
+      <w:pPr>
+        <w:pStyle w:val="Kop3"/>
+      </w:pPr>
+      <w:r>
+        <w:t>Activeren van de RS</w:t>
+      </w:r>
+      <w:r>
+        <w:t>-</w:t>
+      </w:r>
+      <w:r>
+        <w:t>232</w:t>
+      </w:r>
+      <w:r>
+        <w:t>C</w:t>
+      </w:r>
+      <w:r>
+        <w:t xml:space="preserve"> poort</w:t>
+      </w:r>
+      <w:r>
+        <w:t xml:space="preserve"> en configuratie van de software</w:t>
+      </w:r>
+    </w:p>
+    <w:p>
+      <w:r>
         <w:t>Voor de communicatie via de RS</w:t>
       </w:r>
       <w:r>
@@ -327,6 +357,12 @@
       </w:r>
       <w:r>
         <w:t xml:space="preserve"> is te vinden in de onderstaande tabel.</w:t>
+      </w:r>
+      <w:r>
+        <w:t xml:space="preserve"> </w:t>
+      </w:r>
+      <w:r>
+        <w:t>Om de communicatie te kunnen gebruiken om de robot te laten bewegen moet de sleutelschakelaar op de controller op auto(ext) staan.</w:t>
       </w:r>
     </w:p>
     <w:tbl>
@@ -390,6 +426,7 @@
           </w:tcPr>
           <w:p>
             <w:r>
+              <w:lastRenderedPageBreak/>
               <w:t>COMDEV</w:t>
             </w:r>
           </w:p>
@@ -410,7 +447,13 @@
           </w:tcPr>
           <w:p>
             <w:r>
-              <w:t>RS232, , , , , , ,</w:t>
+              <w:t xml:space="preserve">RS232, </w:t>
+            </w:r>
+            <w:r>
+              <w:t>OPT11</w:t>
+            </w:r>
+            <w:r>
+              <w:t>, , , , , ,</w:t>
             </w:r>
           </w:p>
         </w:tc>
@@ -424,6 +467,9 @@
             </w:r>
             <w:r>
               <w:t xml:space="preserve"> De lege ruimte is om extra invoer van de controller te activeren</w:t>
+            </w:r>
+            <w:r>
+              <w:t>. OPT11 is om op slot 1 de COM poort uit te lezen.</w:t>
             </w:r>
           </w:p>
         </w:tc>
@@ -458,7 +504,7 @@
           </w:tcPr>
           <w:p>
             <w:r>
-              <w:t>9600</w:t>
+              <w:t>115200</w:t>
             </w:r>
           </w:p>
         </w:tc>
@@ -609,7 +655,6 @@
           </w:tcPr>
           <w:p>
             <w:r>
-              <w:lastRenderedPageBreak/>
               <w:t>CPRC232</w:t>
             </w:r>
           </w:p>
@@ -650,30 +695,19 @@
       <w:pPr>
         <w:pStyle w:val="Bijschrift"/>
       </w:pPr>
+      <w:bookmarkStart w:id="0" w:name="_Ref434307244"/>
       <w:r>
         <w:t xml:space="preserve">Tabel </w:t>
       </w:r>
-      <w:r>
-        <w:fldChar w:fldCharType="begin"/>
-      </w:r>
-      <w:r>
-        <w:instrText xml:space="preserve"> SEQ Tabel \* ARABIC </w:instrText>
-      </w:r>
-      <w:r>
-        <w:fldChar w:fldCharType="separate"/>
-      </w:r>
-      <w:r>
-        <w:rPr>
-          <w:noProof/>
-        </w:rPr>
-        <w:t>1</w:t>
-      </w:r>
-      <w:r>
-        <w:rPr>
-          <w:noProof/>
-        </w:rPr>
-        <w:fldChar w:fldCharType="end"/>
-      </w:r>
+      <w:fldSimple w:instr=" SEQ Tabel \* ARABIC ">
+        <w:r>
+          <w:rPr>
+            <w:noProof/>
+          </w:rPr>
+          <w:t>1</w:t>
+        </w:r>
+      </w:fldSimple>
+      <w:bookmarkEnd w:id="0"/>
       <w:r>
         <w:t>Tabel met de in te stellen parameters</w:t>
       </w:r>
@@ -713,10 +747,10 @@
         <w:pStyle w:val="Kop3"/>
       </w:pPr>
       <w:r>
-        <w:t xml:space="preserve">Directe </w:t>
-      </w:r>
-      <w:r>
-        <w:t>commando</w:t>
+        <w:t>C</w:t>
+      </w:r>
+      <w:r>
+        <w:t>ommando</w:t>
       </w:r>
       <w:r>
         <w:t>’</w:t>
@@ -736,33 +770,10 @@
     </w:p>
     <w:p>
       <w:r>
-        <w:t>Voor het sturen van directe commando’s over RS</w:t>
-      </w:r>
-      <w:r>
-        <w:t>-</w:t>
-      </w:r>
-      <w:r>
-        <w:t>232C</w:t>
-      </w:r>
-      <w:r>
-        <w:t xml:space="preserve"> moet d</w:t>
-      </w:r>
-      <w:r>
-        <w:t>e parameter CPRC232 op 1 staan en de sleutelschakelaar op Auto(</w:t>
-      </w:r>
-      <w:commentRangeStart w:id="0"/>
-      <w:r>
-        <w:t>ext</w:t>
-      </w:r>
-      <w:commentRangeEnd w:id="0"/>
-      <w:r>
-        <w:rPr>
-          <w:rStyle w:val="Verwijzingopmerking"/>
-        </w:rPr>
-        <w:commentReference w:id="0"/>
-      </w:r>
-      <w:r>
-        <w:t xml:space="preserve">). Op die manier kan er gebruik gemaakt worden van de de commando’s beschreven in hoofdstuk 6.3 van de uitgebreide specificaties </w:t>
+        <w:t>Het sturen van commando’s is geen officieel ondersteunde methode om te communiceren met de controller. Melfa beschrijft dan ook een beperkt aantal commando’s in hoofdstuk 6.3 van de uit gebreide specificaties van de controller</w:t>
+      </w:r>
+      <w:r>
+        <w:t xml:space="preserve"> </w:t>
       </w:r>
       <w:sdt>
         <w:sdtPr>
@@ -792,16 +803,58 @@
         </w:sdtContent>
       </w:sdt>
       <w:r>
-        <w:t xml:space="preserve">. </w:t>
-      </w:r>
-      <w:r>
-        <w:t xml:space="preserve">Door te luisteren op de communicatie tussen en de Cosimir software en de controller </w:t>
-      </w:r>
-      <w:r>
-        <w:t>zijn de volgende commando’s gevonden</w:t>
-      </w:r>
-      <w:r>
-        <w:t>:</w:t>
+        <w:t>. Binnen deze commando’s is geen beschrijving te vinden om de robot arm anders aan te sturen dan in dan via jog commando’s (kleine bewegingen).</w:t>
+      </w:r>
+      <w:r>
+        <w:t xml:space="preserve"> In de Cosimir software is dit wel mogelijk. Door te luisteren met </w:t>
+      </w:r>
+      <w:r>
+        <w:t>seriële</w:t>
+      </w:r>
+      <w:r>
+        <w:t xml:space="preserve"> po</w:t>
+      </w:r>
+      <w:r>
+        <w:t>o</w:t>
+      </w:r>
+      <w:r>
+        <w:t>rt monitor software op de communicatie tussen de robot en de Cosimir zijn extra commando’s ontdekt.</w:t>
+      </w:r>
+      <w:r>
+        <w:t xml:space="preserve"> De gevonden commando’s zijn in </w:t>
+      </w:r>
+      <w:r>
+        <w:fldChar w:fldCharType="begin"/>
+      </w:r>
+      <w:r>
+        <w:instrText xml:space="preserve"> REF _Ref434232016 \h </w:instrText>
+      </w:r>
+      <w:r>
+        <w:fldChar w:fldCharType="separate"/>
+      </w:r>
+      <w:r>
+        <w:t xml:space="preserve">Tabel </w:t>
+      </w:r>
+      <w:r>
+        <w:rPr>
+          <w:noProof/>
+        </w:rPr>
+        <w:t>2</w:t>
+      </w:r>
+      <w:r>
+        <w:fldChar w:fldCharType="end"/>
+      </w:r>
+      <w:r>
+        <w:t xml:space="preserve"> te vinden.</w:t>
+      </w:r>
+      <w:r>
+        <w:t xml:space="preserve"> Om deze commando’s uit te kunnen voeren dient het Cosimir programma op één van de sloten van de controller geactiveerd zijn. Wanneer dit programma niet aanwezig is op de robot kan dit met de Cosimir software worden </w:t>
+      </w:r>
+      <w:r>
+        <w:t>toegevoegd</w:t>
+      </w:r>
+      <w:r>
+        <w:t>.</w:t>
       </w:r>
     </w:p>
     <w:tbl>
@@ -1121,7 +1174,23 @@
                 <w:color w:val="000000"/>
                 <w:lang w:eastAsia="nl-NL"/>
               </w:rPr>
-              <w:t>Joint Coordinaten instellen</w:t>
+              <w:t xml:space="preserve">Joint </w:t>
+            </w:r>
+            <w:r>
+              <w:rPr>
+                <w:rFonts w:ascii="Calibri" w:eastAsia="Times New Roman" w:hAnsi="Calibri" w:cs="Times New Roman"/>
+                <w:color w:val="000000"/>
+                <w:lang w:eastAsia="nl-NL"/>
+              </w:rPr>
+              <w:t>Coördinaten</w:t>
+            </w:r>
+            <w:r>
+              <w:rPr>
+                <w:rFonts w:ascii="Calibri" w:eastAsia="Times New Roman" w:hAnsi="Calibri" w:cs="Times New Roman"/>
+                <w:color w:val="000000"/>
+                <w:lang w:eastAsia="nl-NL"/>
+              </w:rPr>
+              <w:t xml:space="preserve"> instellen</w:t>
             </w:r>
           </w:p>
         </w:tc>
@@ -1174,7 +1243,15 @@
                 <w:color w:val="000000"/>
                 <w:lang w:eastAsia="nl-NL"/>
               </w:rPr>
-              <w:t>Arm bewegen coordinaat</w:t>
+              <w:t xml:space="preserve">Arm bewegen </w:t>
+            </w:r>
+            <w:r>
+              <w:rPr>
+                <w:rFonts w:ascii="Calibri" w:eastAsia="Times New Roman" w:hAnsi="Calibri" w:cs="Times New Roman"/>
+                <w:color w:val="000000"/>
+                <w:lang w:eastAsia="nl-NL"/>
+              </w:rPr>
+              <w:t>coördinaat</w:t>
             </w:r>
           </w:p>
         </w:tc>
@@ -1227,7 +1304,15 @@
                 <w:color w:val="000000"/>
                 <w:lang w:eastAsia="nl-NL"/>
               </w:rPr>
-              <w:t>Joint positions</w:t>
+              <w:t xml:space="preserve">Joint </w:t>
+            </w:r>
+            <w:r>
+              <w:rPr>
+                <w:rFonts w:ascii="Calibri" w:eastAsia="Times New Roman" w:hAnsi="Calibri" w:cs="Times New Roman"/>
+                <w:color w:val="000000"/>
+                <w:lang w:eastAsia="nl-NL"/>
+              </w:rPr>
+              <w:t>posities</w:t>
             </w:r>
           </w:p>
         </w:tc>
@@ -1333,7 +1418,15 @@
                 <w:color w:val="000000"/>
                 <w:lang w:eastAsia="nl-NL"/>
               </w:rPr>
-              <w:t>Huidige coordinaten</w:t>
+              <w:t xml:space="preserve">Huidige </w:t>
+            </w:r>
+            <w:r>
+              <w:rPr>
+                <w:rFonts w:ascii="Calibri" w:eastAsia="Times New Roman" w:hAnsi="Calibri" w:cs="Times New Roman"/>
+                <w:color w:val="000000"/>
+                <w:lang w:eastAsia="nl-NL"/>
+              </w:rPr>
+              <w:t>coördinaten</w:t>
             </w:r>
           </w:p>
         </w:tc>
@@ -1385,7 +1478,23 @@
                 <w:color w:val="000000"/>
                 <w:lang w:eastAsia="nl-NL"/>
               </w:rPr>
-              <w:t>XYZ Coordinaten instellen</w:t>
+              <w:t xml:space="preserve">XYZ </w:t>
+            </w:r>
+            <w:r>
+              <w:rPr>
+                <w:rFonts w:ascii="Calibri" w:eastAsia="Times New Roman" w:hAnsi="Calibri" w:cs="Times New Roman"/>
+                <w:color w:val="000000"/>
+                <w:lang w:eastAsia="nl-NL"/>
+              </w:rPr>
+              <w:t>Coördinaten</w:t>
+            </w:r>
+            <w:r>
+              <w:rPr>
+                <w:rFonts w:ascii="Calibri" w:eastAsia="Times New Roman" w:hAnsi="Calibri" w:cs="Times New Roman"/>
+                <w:color w:val="000000"/>
+                <w:lang w:eastAsia="nl-NL"/>
+              </w:rPr>
+              <w:t xml:space="preserve"> instellen</w:t>
             </w:r>
           </w:p>
         </w:tc>
@@ -1438,7 +1547,15 @@
                 <w:color w:val="000000"/>
                 <w:lang w:eastAsia="nl-NL"/>
               </w:rPr>
-              <w:t>Arm bewegen naar coordinaat</w:t>
+              <w:t xml:space="preserve">Arm bewegen naar </w:t>
+            </w:r>
+            <w:r>
+              <w:rPr>
+                <w:rFonts w:ascii="Calibri" w:eastAsia="Times New Roman" w:hAnsi="Calibri" w:cs="Times New Roman"/>
+                <w:color w:val="000000"/>
+                <w:lang w:eastAsia="nl-NL"/>
+              </w:rPr>
+              <w:t>coördinaat</w:t>
             </w:r>
           </w:p>
         </w:tc>
@@ -1770,244 +1887,164 @@
       <w:r>
         <w:t xml:space="preserve">Tabel </w:t>
       </w:r>
-      <w:r>
-        <w:fldChar w:fldCharType="begin"/>
-      </w:r>
-      <w:r>
-        <w:instrText xml:space="preserve"> SEQ Tabel \* ARABIC </w:instrText>
-      </w:r>
-      <w:r>
-        <w:fldChar w:fldCharType="separate"/>
-      </w:r>
-      <w:r>
-        <w:rPr>
-          <w:noProof/>
-        </w:rPr>
-        <w:t>2</w:t>
-      </w:r>
-      <w:r>
-        <w:rPr>
-          <w:noProof/>
-        </w:rPr>
-        <w:fldChar w:fldCharType="end"/>
-      </w:r>
+      <w:fldSimple w:instr=" SEQ Tabel \* ARABIC ">
+        <w:r>
+          <w:rPr>
+            <w:noProof/>
+          </w:rPr>
+          <w:t>2</w:t>
+        </w:r>
+      </w:fldSimple>
       <w:bookmarkEnd w:id="1"/>
       <w:r>
-        <w:t>Beschrijving van ongedocumenteerde commando's</w:t>
+        <w:t xml:space="preserve">Beschrijving van niet </w:t>
+      </w:r>
+      <w:r>
+        <w:t>gedocumenteerde commando's</w:t>
       </w:r>
     </w:p>
     <w:p>
-      <w:r>
-        <w:t>De directe commando’s ondersteunen meerdere robots op één communicatie kanaal. Daarom moet bij het geven van een commando het robotnummer aangegeven worden. Voor multitasking bevat de robot verschillende slots waar taken worden uitgevoerd. Deze slots zullen dan parallel worden uitgevoerd. Hierdoor moet ook worden aangegeven met welk slot gecommuniceerd moet worden.</w:t>
+      <w:pPr>
+        <w:pStyle w:val="Kop3"/>
+      </w:pPr>
+      <w:r>
+        <w:t>Software op de robot</w:t>
       </w:r>
     </w:p>
     <w:p>
       <w:r>
-        <w:t xml:space="preserve">Het volledige commando komt er </w:t>
-      </w:r>
-      <w:r>
-        <w:t xml:space="preserve">afhankelijk van of er één of meerdere paramters nodig zijn </w:t>
-      </w:r>
-      <w:r>
-        <w:t xml:space="preserve">als volgt uit te zien: </w:t>
+        <w:t xml:space="preserve">Naast het sturen </w:t>
+      </w:r>
+      <w:r>
+        <w:t xml:space="preserve">van </w:t>
+      </w:r>
+      <w:r>
+        <w:t>commando’s via RS</w:t>
+      </w:r>
+      <w:r>
+        <w:t>-</w:t>
+      </w:r>
+      <w:r>
+        <w:t>232C is het ook mogelijk om software op de controller aan te sturen.</w:t>
+      </w:r>
+      <w:r>
+        <w:t xml:space="preserve"> Voor het programmeren van de software op de </w:t>
+      </w:r>
+      <w:r>
+        <w:t>controller</w:t>
+      </w:r>
+      <w:r>
+        <w:t xml:space="preserve"> zijn twee programmeertalen </w:t>
+      </w:r>
+      <w:r>
+        <w:lastRenderedPageBreak/>
+        <w:t>mogelijk: M</w:t>
+      </w:r>
+      <w:r>
+        <w:t>e</w:t>
+      </w:r>
+      <w:r>
+        <w:t xml:space="preserve">lfa-basic 4 of Movemaster-command. Waar deze talen zich in onderscheiden is </w:t>
+      </w:r>
+      <w:r>
+        <w:t xml:space="preserve">geen onderzoek voor </w:t>
+      </w:r>
+      <w:r>
+        <w:t xml:space="preserve">te vinden </w:t>
+      </w:r>
+      <w:r>
+        <w:t xml:space="preserve">met zoekwoorden </w:t>
+      </w:r>
+      <w:r>
+        <w:t>“melfa basic vs movemaster command</w:t>
+      </w:r>
+      <w:r>
+        <w:t>”</w:t>
+      </w:r>
+      <w:r>
+        <w:t xml:space="preserve">, </w:t>
+      </w:r>
+      <w:r>
+        <w:t>“</w:t>
+      </w:r>
+      <w:r>
+        <w:t>movemaster command</w:t>
+      </w:r>
+      <w:r>
+        <w:t>”</w:t>
+      </w:r>
+      <w:r>
+        <w:t xml:space="preserve"> en </w:t>
+      </w:r>
+      <w:r>
+        <w:t>“</w:t>
+      </w:r>
+      <w:r>
+        <w:t>Melfa programming</w:t>
+      </w:r>
+      <w:r>
+        <w:t>”</w:t>
+      </w:r>
+      <w:r>
+        <w:t xml:space="preserve"> op </w:t>
+      </w:r>
+      <w:r>
+        <w:t>G</w:t>
+      </w:r>
+      <w:r>
+        <w:t xml:space="preserve">oogle en </w:t>
+      </w:r>
+      <w:r>
+        <w:t>B</w:t>
+      </w:r>
+      <w:r>
+        <w:t>ing</w:t>
+      </w:r>
+      <w:r>
+        <w:t>.</w:t>
+      </w:r>
+      <w:r>
+        <w:t xml:space="preserve"> </w:t>
+      </w:r>
+      <w:r>
+        <w:t>In de documentatie van de controller wordt wel Movemaster-command toegelicht maar wordt niet gesproken over voordelen of nadelen van specifieke talen. Hierdoor wordt aangenomen dat de talen voornamelijk verschillen in syntax. In de documentatie worden de voorbeelden veelal in Melfa Basic gegeven.</w:t>
       </w:r>
     </w:p>
     <w:p>
-      <w:pPr>
-        <w:pStyle w:val="Lijstalinea"/>
-        <w:numPr>
-          <w:ilvl w:val="0"/>
-          <w:numId w:val="4"/>
-        </w:numPr>
-      </w:pPr>
-      <w:r>
-        <w:t>“Robotnr;slotnr;commando</w:t>
-      </w:r>
-      <w:r>
-        <w:t>=</w:t>
-      </w:r>
-      <w:r>
-        <w:t>(</w:t>
-      </w:r>
-      <w:r>
-        <w:t>parameter</w:t>
-      </w:r>
-      <w:r>
-        <w:t>s</w:t>
-      </w:r>
-      <w:r>
-        <w:t>)</w:t>
-      </w:r>
-      <w:r>
-        <w:t>”</w:t>
+      <w:r>
+        <w:t>Om de keuze voor de programmeertaal in te stellen is er de param</w:t>
+      </w:r>
+      <w:r>
+        <w:t>e</w:t>
+      </w:r>
+      <w:r>
+        <w:t>ter RLING</w:t>
+      </w:r>
+      <w:r>
+        <w:t xml:space="preserve"> nodig</w:t>
+      </w:r>
+      <w:r>
+        <w:t>. Wanneer deze parameter op 1 staat kan Melfa-basic 4 gebruikt worden en wanneer deze op 0 staat kan Movemaster-command gebruikt worden.</w:t>
       </w:r>
     </w:p>
     <w:p>
-      <w:pPr>
-        <w:pStyle w:val="Lijstalinea"/>
-        <w:numPr>
-          <w:ilvl w:val="0"/>
-          <w:numId w:val="4"/>
-        </w:numPr>
-      </w:pPr>
-      <w:r>
-        <w:t>“Robotnr;slotnr;commando</w:t>
-      </w:r>
-      <w:r>
-        <w:t xml:space="preserve"> </w:t>
-      </w:r>
-      <w:r>
-        <w:t>parameter”</w:t>
-      </w:r>
-      <w:r>
-        <w:t xml:space="preserve"> </w:t>
-      </w:r>
-      <w:bookmarkStart w:id="2" w:name="_GoBack"/>
-      <w:bookmarkEnd w:id="2"/>
-    </w:p>
-    <w:p>
-      <w:pPr>
-        <w:pStyle w:val="Kop3"/>
-      </w:pPr>
-      <w:r>
-        <w:t>Software op de robot</w:t>
-      </w:r>
-    </w:p>
-    <w:p>
-      <w:r>
-        <w:t>Naast het sturen van directe commando’s in via RS</w:t>
+      <w:r>
+        <w:t>Wanneer er gecommuniceerd gaat worden met behulp van software op de robot moet er in de softwar</w:t>
+      </w:r>
+      <w:r>
+        <w:t>e een COM poort worden geopend, te zien op regel 10 in het voorbeeld hieronder.</w:t>
+      </w:r>
+      <w:r>
+        <w:t xml:space="preserve"> Daarna </w:t>
+      </w:r>
+      <w:r>
+        <w:t>wordt er data ontvangen via RS</w:t>
       </w:r>
       <w:r>
         <w:t>-</w:t>
       </w:r>
       <w:r>
-        <w:t>232C is het ook mogelijk om software op de controller aan te sturen.</w:t>
-      </w:r>
-      <w:r>
-        <w:t xml:space="preserve"> Voor het programmeren van de software op de robot zijn twee programmeertalen mogelijk: M</w:t>
-      </w:r>
-      <w:r>
-        <w:t>e</w:t>
-      </w:r>
-      <w:r>
-        <w:t xml:space="preserve">lfa-basic 4 of Movemaster-command. Waar deze talen zich in onderscheiden is niet te vinden </w:t>
-      </w:r>
-      <w:r>
-        <w:rPr>
-          <w:highlight w:val="yellow"/>
-        </w:rPr>
-        <w:t>met zoekwoorden x, y en z op google en x.</w:t>
-      </w:r>
-      <w:r>
-        <w:t xml:space="preserve"> De documentatie behorende bij de robot, controller en Cosimir software geven enkel voorbeelden en documentatie </w:t>
-      </w:r>
-      <w:r>
-        <w:lastRenderedPageBreak/>
-        <w:t>van Melfa-Basic 4. Hierdoor kan er niet geconcludeerd worden welke taal beter is, wel kan aangenomen worden dat Melfa-Basic 4 meer geschikt is voor gebruik door de beschikbaarheid van de software. Ook Mitsubischi adviseert om gebruik te maken van Melfa-Basic te gebruiken om alle functionaliteit van de robot te benutten</w:t>
-      </w:r>
-      <w:sdt>
-        <w:sdtPr>
-          <w:id w:val="-1163009731"/>
-          <w:citation/>
-        </w:sdtPr>
-        <w:sdtEndPr/>
-        <w:sdtContent>
-          <w:r>
-            <w:fldChar w:fldCharType="begin"/>
-          </w:r>
-          <w:r>
-            <w:instrText xml:space="preserve"> CITATION Mit05 \l 1043 </w:instrText>
-          </w:r>
-          <w:r>
-            <w:fldChar w:fldCharType="separate"/>
-          </w:r>
-          <w:r>
-            <w:rPr>
-              <w:noProof/>
-            </w:rPr>
-            <w:t xml:space="preserve"> (Mitsubishi Electric, 2005)</w:t>
-          </w:r>
-          <w:r>
-            <w:fldChar w:fldCharType="end"/>
-          </w:r>
-        </w:sdtContent>
-      </w:sdt>
-      <w:r>
-        <w:t>.</w:t>
-      </w:r>
-    </w:p>
-    <w:p>
-      <w:r>
-        <w:t xml:space="preserve"> </w:t>
-      </w:r>
-      <w:r>
-        <w:rPr>
-          <w:highlight w:val="yellow"/>
-        </w:rPr>
-        <w:t>&lt;&lt;&lt;&lt;&lt;&lt;Met de movemaster command uitleg kan hier iets extra worden gezegd&gt;&gt;&gt;&gt;&gt;</w:t>
-      </w:r>
-      <w:r>
-        <w:t xml:space="preserve"> </w:t>
-      </w:r>
-      <w:sdt>
-        <w:sdtPr>
-          <w:id w:val="178403317"/>
-          <w:citation/>
-        </w:sdtPr>
-        <w:sdtEndPr/>
-        <w:sdtContent>
-          <w:r>
-            <w:fldChar w:fldCharType="begin"/>
-          </w:r>
-          <w:r>
-            <w:rPr>
-              <w:highlight w:val="yellow"/>
-            </w:rPr>
-            <w:instrText xml:space="preserve"> CITATION Mit02 \l 1043 </w:instrText>
-          </w:r>
-          <w:r>
-            <w:fldChar w:fldCharType="separate"/>
-          </w:r>
-          <w:r>
-            <w:rPr>
-              <w:noProof/>
-              <w:highlight w:val="yellow"/>
-            </w:rPr>
-            <w:t>(Mitsubishi Electric, 2002)</w:t>
-          </w:r>
-          <w:r>
-            <w:fldChar w:fldCharType="end"/>
-          </w:r>
-        </w:sdtContent>
-      </w:sdt>
-    </w:p>
-    <w:p>
-      <w:r>
-        <w:t>Om de keuze voor de programmeertaal in te stellen is er de paramter RLING. Wanneer deze parameter op 1 staat kan Melfa-basic 4 gebruikt worden en wanneer deze op 0 staat kan Movemaster-command gebruikt worden.</w:t>
-      </w:r>
-    </w:p>
-    <w:p/>
-    <w:p>
-      <w:r>
-        <w:t>Wanneer er gecommuniceerd gaat worden met behulp van software op de robot moet er in de softwar</w:t>
-      </w:r>
-      <w:r>
-        <w:t>e een COM poort worden geopend, te zien op regel 10 in het voorbeeld hieronder.</w:t>
-      </w:r>
-      <w:r>
-        <w:t xml:space="preserve"> Daarna </w:t>
-      </w:r>
-      <w:r>
-        <w:t>wordt er data ontvangen via RS</w:t>
-      </w:r>
-      <w:r>
-        <w:t>-</w:t>
-      </w:r>
-      <w:r>
         <w:t>232C en weer terug gestuurd.</w:t>
-      </w:r>
-      <w:r>
-        <w:t xml:space="preserve"> Door op deze manier te werken kan de logica van het genereren en uitvoeren van commando’s op de robot worden gedaan.</w:t>
       </w:r>
     </w:p>
     <w:p>
@@ -2089,7 +2126,7 @@
         <w:t>0 INPUT #1,</w:t>
       </w:r>
       <w:r>
-        <w:t>Data</w:t>
+        <w:t>C1$</w:t>
       </w:r>
       <w:r>
         <w:t xml:space="preserve"> </w:t>
@@ -2118,7 +2155,10 @@
         <w:t>PRINT</w:t>
       </w:r>
       <w:r>
-        <w:t xml:space="preserve"> #1,Data </w:t>
+        <w:t xml:space="preserve"> #1,C1$</w:t>
+      </w:r>
+      <w:r>
+        <w:t xml:space="preserve"> </w:t>
       </w:r>
       <w:r>
         <w:tab/>
@@ -2159,54 +2199,392 @@
     </w:p>
     <w:p>
       <w:pPr>
-        <w:pStyle w:val="Kop3"/>
-      </w:pPr>
-      <w:r>
-        <w:t>Te doen bij werkende robot</w:t>
+        <w:pStyle w:val="Geenafstand"/>
+      </w:pPr>
+      <w:r>
+        <w:t xml:space="preserve">Om via de </w:t>
+      </w:r>
+      <w:r>
+        <w:t>seriële</w:t>
+      </w:r>
+      <w:r>
+        <w:t xml:space="preserve"> verbinden de data bij de software te krijgen is het volgende commando nodig</w:t>
+      </w:r>
+      <w:r>
+        <w:t>:</w:t>
       </w:r>
     </w:p>
     <w:p>
-      <w:r>
-        <w:t>De volgende dingen moeten getest worden wanneer er weer een werkende robot is:</w:t>
+      <w:pPr>
+        <w:pStyle w:val="Geenafstand"/>
+      </w:pPr>
+      <w:r>
+        <w:t xml:space="preserve">“PRN data”. </w:t>
       </w:r>
     </w:p>
     <w:p>
       <w:pPr>
-        <w:pStyle w:val="Lijstalinea"/>
-        <w:numPr>
-          <w:ilvl w:val="0"/>
-          <w:numId w:val="3"/>
-        </w:numPr>
-      </w:pPr>
-      <w:r>
-        <w:t xml:space="preserve">Communiceren via </w:t>
-      </w:r>
-      <w:r>
-        <w:t>de echo code hierboven</w:t>
-      </w:r>
+        <w:pStyle w:val="Geenafstand"/>
+      </w:pPr>
     </w:p>
     <w:p>
       <w:pPr>
-        <w:pStyle w:val="Lijstalinea"/>
-        <w:numPr>
-          <w:ilvl w:val="0"/>
-          <w:numId w:val="3"/>
-        </w:numPr>
-      </w:pPr>
-      <w:r>
-        <w:t>Communiceren via de execcosimir</w:t>
-      </w:r>
+        <w:pStyle w:val="Kop3"/>
+      </w:pPr>
+      <w:bookmarkStart w:id="2" w:name="_Ref434314537"/>
+      <w:r>
+        <w:t>Vergelijking</w:t>
+      </w:r>
+      <w:bookmarkEnd w:id="2"/>
     </w:p>
     <w:p>
-      <w:pPr>
-        <w:pStyle w:val="Lijstalinea"/>
-        <w:numPr>
-          <w:ilvl w:val="0"/>
-          <w:numId w:val="3"/>
-        </w:numPr>
-      </w:pPr>
-      <w:r>
-        <w:t>Extra ongedocumenteerd commando’s zoeken en testen</w:t>
+      <w:r>
+        <w:t>Om het verschil tussen de twee communicatie methoden duidelijk te maken is in de tabel hieronder een vergelijking te zien tussen de twee methoden op twee manieren.</w:t>
+      </w:r>
+    </w:p>
+    <w:tbl>
+      <w:tblPr>
+        <w:tblStyle w:val="Tabelraster"/>
+        <w:tblW w:w="9534" w:type="dxa"/>
+        <w:tblLook w:val="04A0" w:firstRow="1" w:lastRow="0" w:firstColumn="1" w:lastColumn="0" w:noHBand="0" w:noVBand="1"/>
+      </w:tblPr>
+      <w:tblGrid>
+        <w:gridCol w:w="1866"/>
+        <w:gridCol w:w="3943"/>
+        <w:gridCol w:w="3725"/>
+      </w:tblGrid>
+      <w:tr>
+        <w:tc>
+          <w:tcPr>
+            <w:tcW w:w="1866" w:type="dxa"/>
+          </w:tcPr>
+          <w:p/>
+        </w:tc>
+        <w:tc>
+          <w:tcPr>
+            <w:tcW w:w="3943" w:type="dxa"/>
+          </w:tcPr>
+          <w:p>
+            <w:pPr>
+              <w:rPr>
+                <w:b/>
+              </w:rPr>
+            </w:pPr>
+            <w:r>
+              <w:rPr>
+                <w:b/>
+              </w:rPr>
+              <w:t>Cosimir Commando’s</w:t>
+            </w:r>
+          </w:p>
+        </w:tc>
+        <w:tc>
+          <w:tcPr>
+            <w:tcW w:w="3725" w:type="dxa"/>
+          </w:tcPr>
+          <w:p>
+            <w:pPr>
+              <w:rPr>
+                <w:b/>
+              </w:rPr>
+            </w:pPr>
+            <w:r>
+              <w:rPr>
+                <w:b/>
+              </w:rPr>
+              <w:t>Communicatie met zelf ontwikkelde software</w:t>
+            </w:r>
+          </w:p>
+        </w:tc>
+      </w:tr>
+      <w:tr>
+        <w:tc>
+          <w:tcPr>
+            <w:tcW w:w="1866" w:type="dxa"/>
+          </w:tcPr>
+          <w:p>
+            <w:r>
+              <w:t>Leercurve</w:t>
+            </w:r>
+          </w:p>
+        </w:tc>
+        <w:tc>
+          <w:tcPr>
+            <w:tcW w:w="3943" w:type="dxa"/>
+          </w:tcPr>
+          <w:p>
+            <w:r>
+              <w:t>Behalve een aantal gegeven commando’s die uitgevoerd moeten worden hoeft er niets extra’s geleerd worden</w:t>
+            </w:r>
+          </w:p>
+        </w:tc>
+        <w:tc>
+          <w:tcPr>
+            <w:tcW w:w="3725" w:type="dxa"/>
+          </w:tcPr>
+          <w:p>
+            <w:r>
+              <w:t>Er moet een extra programmeertaal, Movemaster-command of Melfa</w:t>
+            </w:r>
+            <w:r>
+              <w:t xml:space="preserve"> </w:t>
+            </w:r>
+            <w:r>
+              <w:t>Basic geleerd worden.</w:t>
+            </w:r>
+          </w:p>
+        </w:tc>
+      </w:tr>
+      <w:tr>
+        <w:tc>
+          <w:tcPr>
+            <w:tcW w:w="1866" w:type="dxa"/>
+          </w:tcPr>
+          <w:p>
+            <w:r>
+              <w:t>Reactiesnelheid</w:t>
+            </w:r>
+          </w:p>
+        </w:tc>
+        <w:tc>
+          <w:tcPr>
+            <w:tcW w:w="3943" w:type="dxa"/>
+          </w:tcPr>
+          <w:p>
+            <w:r>
+              <w:t xml:space="preserve">Het is niet bekend hoe de robot het commando </w:t>
+            </w:r>
+            <w:r>
+              <w:t>in het Cosimir programma uitvoert en daardoor kan er ook geen uitspraak gedaan worden over de reactiesnelheid.</w:t>
+            </w:r>
+          </w:p>
+        </w:tc>
+        <w:tc>
+          <w:tcPr>
+            <w:tcW w:w="3725" w:type="dxa"/>
+          </w:tcPr>
+          <w:p>
+            <w:r>
+              <w:t xml:space="preserve">Omdat de commando’s op de robot met zelf geschreven software wordt uitgevoerd kan er meer gezegd worden over de volgorde waarop opdrachten worden uitgevoerd. Echter zijn er nog </w:t>
+            </w:r>
+            <w:r>
+              <w:t>steeds veel onbekenden, maar minder als bij gebruik van de Cosimir Commando’s</w:t>
+            </w:r>
+          </w:p>
+        </w:tc>
+      </w:tr>
+      <w:tr>
+        <w:tc>
+          <w:tcPr>
+            <w:tcW w:w="1866" w:type="dxa"/>
+          </w:tcPr>
+          <w:p>
+            <w:r>
+              <w:t>Parallel uitvoeren van taken</w:t>
+            </w:r>
+          </w:p>
+        </w:tc>
+        <w:tc>
+          <w:tcPr>
+            <w:tcW w:w="3943" w:type="dxa"/>
+          </w:tcPr>
+          <w:p>
+            <w:r>
+              <w:t>Alle taken worden hoogst waarschijnlijk Sequentieel uitgevoerd omdat het programma maar in één slot draait maar de bron is niet bekend.</w:t>
+            </w:r>
+          </w:p>
+        </w:tc>
+        <w:tc>
+          <w:tcPr>
+            <w:tcW w:w="3725" w:type="dxa"/>
+          </w:tcPr>
+          <w:p>
+            <w:r>
+              <w:t xml:space="preserve">Er is een mogelijkheid om taken parallel uit te voeren in meerdere sloten. Echter wordt er maar één regel code tegelijk uitgevoerd waardoor de uitvoertijd niet sneller zal zijn </w:t>
+            </w:r>
+            <w:sdt>
+              <w:sdtPr>
+                <w:id w:val="973712371"/>
+                <w:citation/>
+              </w:sdtPr>
+              <w:sdtContent>
+                <w:r>
+                  <w:fldChar w:fldCharType="begin"/>
+                </w:r>
+                <w:r>
+                  <w:instrText xml:space="preserve"> CITATION Mit05 \l 1043 </w:instrText>
+                </w:r>
+                <w:r>
+                  <w:fldChar w:fldCharType="separate"/>
+                </w:r>
+                <w:r>
+                  <w:rPr>
+                    <w:noProof/>
+                  </w:rPr>
+                  <w:t>(Mitsubishi Electric, 2005)</w:t>
+                </w:r>
+                <w:r>
+                  <w:fldChar w:fldCharType="end"/>
+                </w:r>
+              </w:sdtContent>
+            </w:sdt>
+            <w:r>
+              <w:t xml:space="preserve"> </w:t>
+            </w:r>
+            <w:r>
+              <w:t>.</w:t>
+            </w:r>
+          </w:p>
+        </w:tc>
+      </w:tr>
+      <w:tr>
+        <w:tc>
+          <w:tcPr>
+            <w:tcW w:w="1866" w:type="dxa"/>
+          </w:tcPr>
+          <w:p>
+            <w:r>
+              <w:t>Communicatie</w:t>
+            </w:r>
+          </w:p>
+        </w:tc>
+        <w:tc>
+          <w:tcPr>
+            <w:tcW w:w="3943" w:type="dxa"/>
+          </w:tcPr>
+          <w:p>
+            <w:r>
+              <w:t>Altijd posities verzenden dus voor een slag beweging zullen meerdere positie commando’s gestuurd moeten worden</w:t>
+            </w:r>
+            <w:r>
+              <w:t xml:space="preserve">. Daarnaast zijn moet er voor het </w:t>
+            </w:r>
+            <w:r>
+              <w:lastRenderedPageBreak/>
+              <w:t xml:space="preserve">veranderen van de positie twee commando’s gestuurd worden. </w:t>
+            </w:r>
+          </w:p>
+        </w:tc>
+        <w:tc>
+          <w:tcPr>
+            <w:tcW w:w="3725" w:type="dxa"/>
+          </w:tcPr>
+          <w:p>
+            <w:r>
+              <w:lastRenderedPageBreak/>
+              <w:t xml:space="preserve">Er kunnen specifieke eigen commando’s verstuurd hierdoor hoeven niet alle locaties worden verstuurd en kan een slag beweging </w:t>
+            </w:r>
+            <w:r>
+              <w:lastRenderedPageBreak/>
+              <w:t>mogelijk met een enkel commando verstuurd worden.</w:t>
+            </w:r>
+          </w:p>
+        </w:tc>
+      </w:tr>
+      <w:tr>
+        <w:tc>
+          <w:tcPr>
+            <w:tcW w:w="1866" w:type="dxa"/>
+          </w:tcPr>
+          <w:p>
+            <w:r>
+              <w:lastRenderedPageBreak/>
+              <w:t>Debugging/Error afhandeling</w:t>
+            </w:r>
+          </w:p>
+        </w:tc>
+        <w:tc>
+          <w:tcPr>
+            <w:tcW w:w="3943" w:type="dxa"/>
+          </w:tcPr>
+          <w:p>
+            <w:r>
+              <w:t>Alle fouten afhandelen op de pc en er kan geen data gepushed worden voor debugging alleen via polling is dit mogelijk.</w:t>
+            </w:r>
+          </w:p>
+        </w:tc>
+        <w:tc>
+          <w:tcPr>
+            <w:tcW w:w="3725" w:type="dxa"/>
+          </w:tcPr>
+          <w:p>
+            <w:r>
+              <w:t>In de software kunnen fouten worden afgehandeld en er kan ook data gepushed worden naar de server.</w:t>
+            </w:r>
+          </w:p>
+        </w:tc>
+      </w:tr>
+    </w:tbl>
+    <w:p/>
+    <w:p>
+      <w:pPr>
+        <w:pStyle w:val="Kop2"/>
+      </w:pPr>
+      <w:r>
+        <w:t>Conclusie</w:t>
+      </w:r>
+    </w:p>
+    <w:p>
+      <w:r>
+        <w:t xml:space="preserve">In de vergelijking uit paragraaf </w:t>
+      </w:r>
+      <w:r>
+        <w:fldChar w:fldCharType="begin"/>
+      </w:r>
+      <w:r>
+        <w:instrText xml:space="preserve"> REF _Ref434314537 \r \h </w:instrText>
+      </w:r>
+      <w:r>
+        <w:fldChar w:fldCharType="separate"/>
+      </w:r>
+      <w:r>
+        <w:t>1.1.4</w:t>
+      </w:r>
+      <w:r>
+        <w:fldChar w:fldCharType="end"/>
+      </w:r>
+      <w:r>
+        <w:t xml:space="preserve"> </w:t>
+      </w:r>
+      <w:r>
+        <w:t>is te zien dat behalve op het punt leercurve</w:t>
+      </w:r>
+      <w:r>
+        <w:t xml:space="preserve"> het realiseren van een eigen programma voor de controller de betere keuze.</w:t>
+      </w:r>
+      <w:r>
+        <w:t xml:space="preserve"> </w:t>
+      </w:r>
+      <w:r>
+        <w:t>Doordat er minder commando’s moeten worden gestuurd kan er al performance winst geboekt worden ten opzichte van het gebruik van Cosimir commando’s. Voor de realisatie van de tafeltennis functionaliteit is het van belang dat de reactiesnelheid zo snel mogelijk is.</w:t>
+      </w:r>
+      <w:r>
+        <w:t xml:space="preserve"> Doordat het zelf geschreven programma op de robot kan data kan verzenden zonder dat hier specifiek op gevraagd wordt kan er voor zorgen dat er sneller gereageerd kan worden op fout</w:t>
+      </w:r>
+      <w:r>
+        <w:t>en</w:t>
+      </w:r>
+      <w:bookmarkStart w:id="3" w:name="_GoBack"/>
+      <w:bookmarkEnd w:id="3"/>
+      <w:r>
+        <w:t xml:space="preserve"> in de robot door de desktop software. </w:t>
+      </w:r>
+    </w:p>
+    <w:p>
+      <w:r>
+        <w:t xml:space="preserve">De keuze voor een </w:t>
+      </w:r>
+      <w:r>
+        <w:t xml:space="preserve">programmeer </w:t>
+      </w:r>
+      <w:r>
+        <w:t xml:space="preserve">taal om software voor </w:t>
+      </w:r>
+      <w:r>
+        <w:t>de controller</w:t>
+      </w:r>
+      <w:r>
+        <w:t xml:space="preserve"> te programmeren gaat tussen Melfa Basic IV en Movemaster-command. De verschillen tussen deze twee talen worden nergens toegelicht en lijken zich dus enkel te onderscheiden in syntax. Echter wordt in de documentatie bij voorbeeld code overal Melfa Basic gebruikt, om die reden is de keuze voor Melfa Basic IV het meest logisch. Door de diverse voorbeelden is het ook makkelijker om de taal te leren.</w:t>
       </w:r>
     </w:p>
     <w:sectPr>
@@ -2217,36 +2595,6 @@
     </w:sectPr>
   </w:body>
 </w:document>
-</file>
-
-<file path=word/comments.xml><?xml version="1.0" encoding="utf-8"?>
-<w:comments xmlns:wpc="http://schemas.microsoft.com/office/word/2010/wordprocessingCanvas" xmlns:mc="http://schemas.openxmlformats.org/markup-compatibility/2006" xmlns:o="urn:schemas-microsoft-com:office:office" xmlns:r="http://schemas.openxmlformats.org/officeDocument/2006/relationships" xmlns:m="http://schemas.openxmlformats.org/officeDocument/2006/math" xmlns:v="urn:schemas-microsoft-com:vml" xmlns:wp14="http://schemas.microsoft.com/office/word/2010/wordprocessingDrawing" xmlns:wp="http://schemas.openxmlformats.org/drawingml/2006/wordprocessingDrawing" xmlns:w10="urn:schemas-microsoft-com:office:word" xmlns:w="http://schemas.openxmlformats.org/wordprocessingml/2006/main" xmlns:w14="http://schemas.microsoft.com/office/word/2010/wordml" xmlns:w15="http://schemas.microsoft.com/office/word/2012/wordml" xmlns:wpg="http://schemas.microsoft.com/office/word/2010/wordprocessingGroup" xmlns:wpi="http://schemas.microsoft.com/office/word/2010/wordprocessingInk" xmlns:wne="http://schemas.microsoft.com/office/word/2006/wordml" xmlns:wps="http://schemas.microsoft.com/office/word/2010/wordprocessingShape" mc:Ignorable="w14 w15 wp14">
-  <w:comment w:id="0" w:author="Michiel Buevink" w:date="2015-10-19T13:37:00Z" w:initials="MB">
-    <w:p>
-      <w:pPr>
-        <w:pStyle w:val="Tekstopmerking"/>
-      </w:pPr>
-      <w:r>
-        <w:rPr>
-          <w:rStyle w:val="Verwijzingopmerking"/>
-        </w:rPr>
-        <w:annotationRef/>
-      </w:r>
-      <w:r>
-        <w:rPr>
-          <w:rStyle w:val="Verwijzingopmerking"/>
-        </w:rPr>
-        <w:t>Uitleg moet ergens terug komen</w:t>
-      </w:r>
-    </w:p>
-  </w:comment>
-</w:comments>
-</file>
-
-<file path=word/commentsExtended.xml><?xml version="1.0" encoding="utf-8"?>
-<w15:commentsEx xmlns:wpc="http://schemas.microsoft.com/office/word/2010/wordprocessingCanvas" xmlns:mc="http://schemas.openxmlformats.org/markup-compatibility/2006" xmlns:o="urn:schemas-microsoft-com:office:office" xmlns:r="http://schemas.openxmlformats.org/officeDocument/2006/relationships" xmlns:m="http://schemas.openxmlformats.org/officeDocument/2006/math" xmlns:v="urn:schemas-microsoft-com:vml" xmlns:wp14="http://schemas.microsoft.com/office/word/2010/wordprocessingDrawing" xmlns:wp="http://schemas.openxmlformats.org/drawingml/2006/wordprocessingDrawing" xmlns:w10="urn:schemas-microsoft-com:office:word" xmlns:w="http://schemas.openxmlformats.org/wordprocessingml/2006/main" xmlns:w14="http://schemas.microsoft.com/office/word/2010/wordml" xmlns:w15="http://schemas.microsoft.com/office/word/2012/wordml" xmlns:wpg="http://schemas.microsoft.com/office/word/2010/wordprocessingGroup" xmlns:wpi="http://schemas.microsoft.com/office/word/2010/wordprocessingInk" xmlns:wne="http://schemas.microsoft.com/office/word/2006/wordml" xmlns:wps="http://schemas.microsoft.com/office/word/2010/wordprocessingShape" mc:Ignorable="w14 w15 wp14">
-  <w15:commentEx w15:paraId="10F460C4" w15:done="0"/>
-</w15:commentsEx>
 </file>
 
 <file path=word/endnotes.xml><?xml version="1.0" encoding="utf-8"?>
@@ -2748,14 +3096,6 @@
     <w:abstractNumId w:val="0"/>
   </w:num>
 </w:numbering>
-</file>
-
-<file path=word/people.xml><?xml version="1.0" encoding="utf-8"?>
-<w15:people xmlns:wpc="http://schemas.microsoft.com/office/word/2010/wordprocessingCanvas" xmlns:mc="http://schemas.openxmlformats.org/markup-compatibility/2006" xmlns:o="urn:schemas-microsoft-com:office:office" xmlns:r="http://schemas.openxmlformats.org/officeDocument/2006/relationships" xmlns:m="http://schemas.openxmlformats.org/officeDocument/2006/math" xmlns:v="urn:schemas-microsoft-com:vml" xmlns:wp14="http://schemas.microsoft.com/office/word/2010/wordprocessingDrawing" xmlns:wp="http://schemas.openxmlformats.org/drawingml/2006/wordprocessingDrawing" xmlns:w10="urn:schemas-microsoft-com:office:word" xmlns:w="http://schemas.openxmlformats.org/wordprocessingml/2006/main" xmlns:w14="http://schemas.microsoft.com/office/word/2010/wordml" xmlns:w15="http://schemas.microsoft.com/office/word/2012/wordml" xmlns:wpg="http://schemas.microsoft.com/office/word/2010/wordprocessingGroup" xmlns:wpi="http://schemas.microsoft.com/office/word/2010/wordprocessingInk" xmlns:wne="http://schemas.microsoft.com/office/word/2006/wordml" xmlns:wps="http://schemas.microsoft.com/office/word/2010/wordprocessingShape" mc:Ignorable="w14 w15 wp14">
-  <w15:person w15:author="Michiel Buevink">
-    <w15:presenceInfo w15:providerId="Windows Live" w15:userId="dd1e497d48e4349a"/>
-  </w15:person>
-</w15:people>
 </file>
 
 <file path=word/styles.xml><?xml version="1.0" encoding="utf-8"?>
@@ -4182,7 +4522,7 @@
 </file>
 
 <file path=customXml/itemProps1.xml><?xml version="1.0" encoding="utf-8"?>
-<ds:datastoreItem xmlns:ds="http://schemas.openxmlformats.org/officeDocument/2006/customXml" ds:itemID="{A0A533D0-6BCA-4D59-AB6F-6F07FA7AE194}">
+<ds:datastoreItem xmlns:ds="http://schemas.openxmlformats.org/officeDocument/2006/customXml" ds:itemID="{A4858BC7-B9D8-4DFB-9B06-4AB6CC647A39}">
   <ds:schemaRefs>
     <ds:schemaRef ds:uri="http://schemas.openxmlformats.org/officeDocument/2006/bibliography"/>
   </ds:schemaRefs>

</xml_diff>